<commit_message>
Remise finale de la soumission avec nom d'un coéquipier ajouté
</commit_message>
<xml_diff>
--- a/Gabarit_soumission_5D1.docx
+++ b/Gabarit_soumission_5D1.docx
@@ -191,17 +191,18 @@
           <w:b/>
           <w:bCs/>
         </w:rPr>
-        <w:t>Untel</w:t>
-      </w:r>
+        <w:t xml:space="preserve">Jad </w:t>
+      </w:r>
+      <w:proofErr w:type="spellStart"/>
       <w:r>
         <w:rPr>
           <w:rFonts w:eastAsia="Arial" w:cs="Arial"/>
           <w:b/>
           <w:bCs/>
-          <w:highlight w:val="yellow"/>
-        </w:rPr>
-        <w:t xml:space="preserve"> </w:t>
-      </w:r>
+        </w:rPr>
+        <w:t>Chalhoub</w:t>
+      </w:r>
+      <w:proofErr w:type="spellEnd"/>
     </w:p>
     <w:p>
       <w:pPr>
@@ -1600,480 +1601,420 @@
     </w:p>
     <w:p>
       <w:r>
-        <w:t>-En tant</w:t>
+        <w:t>-En tant qu</w:t>
+      </w:r>
+      <w:r>
+        <w:t>e futur utilisateur</w:t>
+      </w:r>
+      <w:r>
+        <w:t xml:space="preserve"> je veux pouvoir me créer un compte dans le but de me connecter </w:t>
+      </w:r>
+      <w:r>
+        <w:t>à l’application</w:t>
+      </w:r>
+    </w:p>
+    <w:p/>
+    <w:p>
+      <w:r>
+        <w:t xml:space="preserve">-En tant qu’utilisateur je veux </w:t>
+      </w:r>
+      <w:r>
+        <w:t xml:space="preserve">pouvoir me connecter </w:t>
+      </w:r>
+      <w:r>
+        <w:t xml:space="preserve">dans le but de </w:t>
+      </w:r>
+      <w:r>
+        <w:t xml:space="preserve">regarder des </w:t>
+      </w:r>
+      <w:r>
+        <w:t>é</w:t>
+      </w:r>
+      <w:r>
+        <w:t>missions</w:t>
+      </w:r>
+    </w:p>
+    <w:p/>
+    <w:p>
+      <w:r>
+        <w:t>-En tant qu’utilisateur je veux</w:t>
       </w:r>
       <w:r>
         <w:t xml:space="preserve"> </w:t>
       </w:r>
       <w:r>
-        <w:t>qu</w:t>
-      </w:r>
-      <w:r>
-        <w:t>e futur utilisateur</w:t>
-      </w:r>
-      <w:r>
-        <w:t xml:space="preserve"> je veux </w:t>
-      </w:r>
-      <w:r>
-        <w:t xml:space="preserve">pouvoir me créer un compte dans le but de me connecter </w:t>
-      </w:r>
-      <w:r>
-        <w:t>à l’application</w:t>
+        <w:t>avoir l</w:t>
+      </w:r>
+      <w:r>
+        <w:t>’option de cliquer sur</w:t>
+      </w:r>
+      <w:r>
+        <w:t> ‘</w:t>
+      </w:r>
+      <w:r>
+        <w:t>’</w:t>
+      </w:r>
+      <w:proofErr w:type="spellStart"/>
+      <w:r>
+        <w:t>forgot</w:t>
+      </w:r>
+      <w:proofErr w:type="spellEnd"/>
+      <w:r>
+        <w:t xml:space="preserve"> </w:t>
+      </w:r>
+      <w:proofErr w:type="spellStart"/>
+      <w:r>
+        <w:t>password</w:t>
+      </w:r>
+      <w:proofErr w:type="spellEnd"/>
+      <w:r>
+        <w:t>’’ dans le but de changer mon mot de passe en cas d’oubli</w:t>
       </w:r>
     </w:p>
     <w:p/>
     <w:p>
       <w:r>
+        <w:t>-En tant qu’utilisateur je veux avoir accès à une barre de navigation dans le but de naviguer entre les différentes pages (Accueil, Favoris, Compte)</w:t>
+      </w:r>
+    </w:p>
+    <w:p/>
+    <w:p>
+      <w:r>
+        <w:t>-En tant qu’utilisateur je veux</w:t>
+      </w:r>
+      <w:r>
+        <w:t xml:space="preserve"> </w:t>
+      </w:r>
+      <w:r>
+        <w:t>pouvoir cliquer sur une diversité d’émission</w:t>
+      </w:r>
+      <w:r>
+        <w:t>s</w:t>
+      </w:r>
+      <w:r>
+        <w:t xml:space="preserve"> dans la page d’accueil dans</w:t>
+      </w:r>
+      <w:r>
+        <w:t xml:space="preserve"> le but de regarder l’émission que je veux</w:t>
+      </w:r>
+    </w:p>
+    <w:p/>
+    <w:p>
+      <w:r>
+        <w:t>-En tant qu’utilisateur je veux</w:t>
+      </w:r>
+      <w:r>
+        <w:t xml:space="preserve"> pouvoir accéder </w:t>
+      </w:r>
+      <w:r>
+        <w:t>à</w:t>
+      </w:r>
+      <w:r>
+        <w:t xml:space="preserve"> une barre de recherche </w:t>
+      </w:r>
+      <w:r>
+        <w:t xml:space="preserve">dans la page d’accueil </w:t>
+      </w:r>
+      <w:r>
+        <w:t xml:space="preserve">dans le but de rechercher </w:t>
+      </w:r>
+      <w:r>
+        <w:t>l’émission que je veux</w:t>
+      </w:r>
+    </w:p>
+    <w:p/>
+    <w:p>
+      <w:r>
+        <w:t>-En tant qu’utilisateur je veux</w:t>
+      </w:r>
+      <w:r>
+        <w:t xml:space="preserve"> </w:t>
+      </w:r>
+      <w:r>
+        <w:t xml:space="preserve">pouvoir </w:t>
+      </w:r>
+      <w:r>
+        <w:t xml:space="preserve">balayer l’écran de la page des favoris dans le but de </w:t>
+      </w:r>
+      <w:r>
+        <w:t xml:space="preserve">voir toutes mes </w:t>
+      </w:r>
+      <w:r>
+        <w:t>émissions favorites</w:t>
+      </w:r>
+    </w:p>
+    <w:p/>
+    <w:p>
+      <w:r>
+        <w:t>-En tant qu’utilisateur je veux</w:t>
+      </w:r>
+      <w:r>
+        <w:t xml:space="preserve"> </w:t>
+      </w:r>
+      <w:r>
+        <w:t xml:space="preserve">avoir accès </w:t>
+      </w:r>
+      <w:r>
+        <w:t>à</w:t>
+      </w:r>
+      <w:r>
+        <w:t xml:space="preserve"> un bouton de type ‘’</w:t>
+      </w:r>
+      <w:proofErr w:type="spellStart"/>
+      <w:r>
+        <w:t>Unfavorite</w:t>
+      </w:r>
+      <w:proofErr w:type="spellEnd"/>
+      <w:r>
+        <w:t>’’</w:t>
+      </w:r>
+      <w:r>
+        <w:t xml:space="preserve"> dans la page des favoris</w:t>
+      </w:r>
+      <w:r>
+        <w:t xml:space="preserve"> dans le but d</w:t>
+      </w:r>
+      <w:r>
+        <w:t>’enlever des émissions de mes favoris</w:t>
+      </w:r>
+    </w:p>
+    <w:p/>
+    <w:p>
+      <w:r>
         <w:t xml:space="preserve">-En tant qu’utilisateur je veux </w:t>
       </w:r>
       <w:r>
-        <w:t xml:space="preserve">pouvoir me connecter </w:t>
-      </w:r>
-      <w:r>
-        <w:t xml:space="preserve">dans le but de </w:t>
-      </w:r>
-      <w:r>
-        <w:t xml:space="preserve">regarder des </w:t>
-      </w:r>
-      <w:r>
-        <w:t>é</w:t>
-      </w:r>
-      <w:r>
-        <w:t>missions</w:t>
+        <w:t>avoir</w:t>
+      </w:r>
+      <w:r>
+        <w:t xml:space="preserve"> </w:t>
+      </w:r>
+      <w:r>
+        <w:t>accès</w:t>
+      </w:r>
+      <w:r>
+        <w:t xml:space="preserve"> </w:t>
+      </w:r>
+      <w:r>
+        <w:t>à</w:t>
+      </w:r>
+      <w:r>
+        <w:t xml:space="preserve"> un bouton </w:t>
+      </w:r>
+      <w:r>
+        <w:t>‘’</w:t>
+      </w:r>
+      <w:r>
+        <w:t>re</w:t>
+      </w:r>
+      <w:r>
+        <w:t xml:space="preserve">tour’’ dans la page d’une émission cliqué dans le but de retourner </w:t>
+      </w:r>
+      <w:r>
+        <w:t xml:space="preserve">à la page </w:t>
+      </w:r>
+      <w:r>
+        <w:t>précédente</w:t>
       </w:r>
     </w:p>
     <w:p/>
     <w:p>
       <w:r>
+        <w:t>-</w:t>
+      </w:r>
+      <w:r>
+        <w:t xml:space="preserve">En tant qu’utilisateur je veux avoir accès à un bouton de type ‘’Favorite’’ </w:t>
+      </w:r>
+      <w:r>
+        <w:t>dans la page d’une émission cliqué dans le but d</w:t>
+      </w:r>
+      <w:r>
+        <w:t>’ajouter une émission dans ma liste des favoris</w:t>
+      </w:r>
+    </w:p>
+    <w:p/>
+    <w:p>
+      <w:r>
+        <w:t>-</w:t>
+      </w:r>
+      <w:r>
+        <w:t>En tant qu’utilisateur je veux avoir accès à un</w:t>
+      </w:r>
+      <w:r>
+        <w:t xml:space="preserve"> bouton qui ouvre une liste déroulante </w:t>
+      </w:r>
+      <w:r>
+        <w:t>affichant les diff</w:t>
+      </w:r>
+      <w:r>
+        <w:t xml:space="preserve">érentes saisons </w:t>
+      </w:r>
+      <w:r>
+        <w:t xml:space="preserve">dans la page d’une émission cliqué dans le but </w:t>
+      </w:r>
+      <w:r>
+        <w:t xml:space="preserve">de choisir la saison </w:t>
+      </w:r>
+      <w:r>
+        <w:t>que je veux regarder</w:t>
+      </w:r>
+    </w:p>
+    <w:p/>
+    <w:p>
+      <w:r>
+        <w:t>-</w:t>
+      </w:r>
+      <w:r>
+        <w:t xml:space="preserve">En tant qu’utilisateur je veux </w:t>
+      </w:r>
+      <w:r>
+        <w:t xml:space="preserve">pouvoir cliquer sur les </w:t>
+      </w:r>
+      <w:r>
+        <w:t>épisodes</w:t>
+      </w:r>
+      <w:r>
+        <w:t xml:space="preserve"> </w:t>
+      </w:r>
+      <w:r>
+        <w:t>affichés en dessous de la liste déroulante des saisons dans la page d’une émission cliqué dans le but de choisir l’épisode que je veux regarder</w:t>
+      </w:r>
+    </w:p>
+    <w:p/>
+    <w:p>
+      <w:r>
+        <w:t>-En tant qu’utilisateur je veux avoir accès à un bouton ‘’retour’’ dans la page d’un é</w:t>
+      </w:r>
+      <w:r>
+        <w:t>pisode</w:t>
+      </w:r>
+      <w:r>
+        <w:t xml:space="preserve"> cliqué dans le but de retourner à la page </w:t>
+      </w:r>
+      <w:r>
+        <w:t>de l’émission</w:t>
+      </w:r>
+    </w:p>
+    <w:p/>
+    <w:p>
+      <w:r>
+        <w:t>-En tant qu’utilisateur je veux avoir accès à un bouton ‘’</w:t>
+      </w:r>
+      <w:proofErr w:type="spellStart"/>
+      <w:r>
+        <w:t>Comments</w:t>
+      </w:r>
+      <w:proofErr w:type="spellEnd"/>
+      <w:r>
+        <w:t xml:space="preserve">’’dans la page d’un épisode cliqué dans le but </w:t>
+      </w:r>
+      <w:r>
+        <w:t>de voir les commentaires d’autres utilisateurs sur l’épisode</w:t>
+      </w:r>
+    </w:p>
+    <w:p/>
+    <w:p>
+      <w:r>
+        <w:t>-En tant qu’utilisateur je veux pouvoir cliquer sur le prochain épisode</w:t>
+      </w:r>
+      <w:r>
+        <w:t xml:space="preserve"> </w:t>
+      </w:r>
+      <w:r>
+        <w:t xml:space="preserve">dans la page d’un épisode cliqué </w:t>
+      </w:r>
+      <w:r>
+        <w:t>dans le but</w:t>
+      </w:r>
+      <w:r>
+        <w:t xml:space="preserve"> de passer au prochain épisode rapidement</w:t>
+      </w:r>
+    </w:p>
+    <w:p/>
+    <w:p>
+      <w:r>
         <w:t>-En tant qu’utilisateur je veux</w:t>
       </w:r>
       <w:r>
+        <w:t xml:space="preserve"> avoir </w:t>
+      </w:r>
+      <w:r>
+        <w:t>accès</w:t>
+      </w:r>
+      <w:r>
         <w:t xml:space="preserve"> </w:t>
       </w:r>
       <w:r>
-        <w:t>avoir l</w:t>
-      </w:r>
-      <w:r>
-        <w:t>’option de cliquer sur</w:t>
-      </w:r>
-      <w:r>
-        <w:t> ‘</w:t>
-      </w:r>
-      <w:r>
-        <w:t>’</w:t>
+        <w:t>à</w:t>
+      </w:r>
+      <w:r>
+        <w:t xml:space="preserve"> un bouton de </w:t>
+      </w:r>
+      <w:r>
+        <w:t xml:space="preserve">type </w:t>
+      </w:r>
+      <w:r>
+        <w:t xml:space="preserve">‘’Change </w:t>
+      </w:r>
+      <w:proofErr w:type="gramStart"/>
+      <w:r>
+        <w:t>Email’</w:t>
+      </w:r>
+      <w:proofErr w:type="gramEnd"/>
+      <w:r>
+        <w:t xml:space="preserve">’ dans la page </w:t>
+      </w:r>
+      <w:r>
+        <w:t>de mon compte</w:t>
+      </w:r>
+      <w:r>
+        <w:t xml:space="preserve"> dans le but de changer mon adresse courriel</w:t>
+      </w:r>
+    </w:p>
+    <w:p/>
+    <w:p>
+      <w:r>
+        <w:t xml:space="preserve">-En tant qu’utilisateur je veux avoir accès à un bouton de type ‘’Change </w:t>
       </w:r>
       <w:proofErr w:type="spellStart"/>
       <w:r>
-        <w:t>forgot</w:t>
+        <w:t>Password</w:t>
       </w:r>
       <w:proofErr w:type="spellEnd"/>
       <w:r>
-        <w:t xml:space="preserve"> </w:t>
+        <w:t>’’</w:t>
+      </w:r>
+      <w:r>
+        <w:t xml:space="preserve"> dans la page de mon compte </w:t>
+      </w:r>
+      <w:r>
+        <w:t>dans le but de changer mon mot de passe</w:t>
+      </w:r>
+    </w:p>
+    <w:p/>
+    <w:p>
+      <w:r>
+        <w:t xml:space="preserve">-En tant qu’utilisateur je veux avoir accès à un bouton de type ‘’Change </w:t>
       </w:r>
       <w:proofErr w:type="spellStart"/>
       <w:r>
-        <w:t>password</w:t>
+        <w:t>Language</w:t>
       </w:r>
       <w:proofErr w:type="spellEnd"/>
       <w:r>
-        <w:t>’’ dans le but de changer mon mot de passe en cas d’oubli</w:t>
+        <w:t xml:space="preserve">’’ </w:t>
+      </w:r>
+      <w:r>
+        <w:t xml:space="preserve">dans la page de mon compte </w:t>
+      </w:r>
+      <w:r>
+        <w:t>dans le but de changer la langue d’affichage de l’application</w:t>
       </w:r>
     </w:p>
     <w:p/>
     <w:p>
       <w:r>
-        <w:t xml:space="preserve">-En tant qu’utilisateur je veux </w:t>
-      </w:r>
-      <w:r>
-        <w:t>avoir accès à une barre de navigation dans le but de naviguer entre les différentes pages (Accueil, Favoris, Compte)</w:t>
-      </w:r>
-    </w:p>
-    <w:p/>
-    <w:p>
-      <w:r>
-        <w:t>-En tant qu’utilisateur je veux</w:t>
-      </w:r>
-      <w:r>
-        <w:t xml:space="preserve"> </w:t>
-      </w:r>
-      <w:r>
-        <w:t>pouvoir cliquer sur une diversité d’émission</w:t>
-      </w:r>
-      <w:r>
-        <w:t>s</w:t>
-      </w:r>
-      <w:r>
-        <w:t xml:space="preserve"> dans la page d’accueil dans</w:t>
-      </w:r>
-      <w:r>
-        <w:t xml:space="preserve"> le but de regarder l’émission que je veux</w:t>
-      </w:r>
-    </w:p>
-    <w:p/>
-    <w:p>
-      <w:r>
-        <w:t>-En tant qu’utilisateur je veux</w:t>
-      </w:r>
-      <w:r>
-        <w:t xml:space="preserve"> pouvoir accéder </w:t>
-      </w:r>
-      <w:r>
-        <w:t>à</w:t>
-      </w:r>
-      <w:r>
-        <w:t xml:space="preserve"> une barre de recherche </w:t>
-      </w:r>
-      <w:r>
-        <w:t xml:space="preserve">dans la page d’accueil </w:t>
-      </w:r>
-      <w:r>
-        <w:t xml:space="preserve">dans le but de rechercher </w:t>
-      </w:r>
-      <w:r>
-        <w:t>l’émission que je veux</w:t>
-      </w:r>
-    </w:p>
-    <w:p/>
-    <w:p>
-      <w:r>
-        <w:t>-En tant qu’utilisateur je veux</w:t>
-      </w:r>
-      <w:r>
-        <w:t xml:space="preserve"> </w:t>
-      </w:r>
-      <w:r>
-        <w:t xml:space="preserve">pouvoir </w:t>
-      </w:r>
-      <w:r>
-        <w:t xml:space="preserve">balayer l’écran de la page des favoris dans le but de </w:t>
-      </w:r>
-      <w:r>
-        <w:t xml:space="preserve">voir toutes mes </w:t>
-      </w:r>
-      <w:r>
-        <w:t>émissions favorites</w:t>
-      </w:r>
-    </w:p>
-    <w:p/>
-    <w:p>
-      <w:r>
-        <w:t>-En tant qu’utilisateur je veux</w:t>
-      </w:r>
-      <w:r>
-        <w:t xml:space="preserve"> </w:t>
-      </w:r>
-      <w:r>
-        <w:t xml:space="preserve">avoir accès </w:t>
-      </w:r>
-      <w:r>
-        <w:t>à</w:t>
-      </w:r>
-      <w:r>
-        <w:t xml:space="preserve"> un bouton de type ‘’</w:t>
-      </w:r>
-      <w:proofErr w:type="spellStart"/>
-      <w:r>
-        <w:t>Unfavorite</w:t>
-      </w:r>
-      <w:proofErr w:type="spellEnd"/>
-      <w:r>
-        <w:t>’’</w:t>
-      </w:r>
-      <w:r>
-        <w:t xml:space="preserve"> dans la page des favoris</w:t>
-      </w:r>
-      <w:r>
-        <w:t xml:space="preserve"> dans le but d</w:t>
-      </w:r>
-      <w:r>
-        <w:t>’enlever des émissions de mes favoris</w:t>
-      </w:r>
-    </w:p>
-    <w:p/>
-    <w:p>
-      <w:r>
-        <w:t xml:space="preserve">-En tant qu’utilisateur je veux </w:t>
-      </w:r>
-      <w:r>
-        <w:t>avoir</w:t>
-      </w:r>
-      <w:r>
-        <w:t xml:space="preserve"> </w:t>
-      </w:r>
-      <w:r>
-        <w:t>accès</w:t>
-      </w:r>
-      <w:r>
-        <w:t xml:space="preserve"> </w:t>
-      </w:r>
-      <w:r>
-        <w:t>à</w:t>
-      </w:r>
-      <w:r>
-        <w:t xml:space="preserve"> un bouton </w:t>
-      </w:r>
-      <w:r>
-        <w:t>‘’</w:t>
-      </w:r>
-      <w:r>
-        <w:t>re</w:t>
-      </w:r>
-      <w:r>
-        <w:t xml:space="preserve">tour’’ dans la page d’une émission cliqué dans le but de retourner </w:t>
-      </w:r>
-      <w:r>
-        <w:t xml:space="preserve">à la page </w:t>
-      </w:r>
-      <w:r>
-        <w:t>précédente</w:t>
-      </w:r>
-    </w:p>
-    <w:p/>
-    <w:p>
-      <w:r>
-        <w:t>-</w:t>
-      </w:r>
-      <w:r>
-        <w:t>En tant qu’utilisateur je veux avoir accès à un bouton de type ‘’</w:t>
-      </w:r>
-      <w:r>
-        <w:t>F</w:t>
-      </w:r>
-      <w:r>
-        <w:t xml:space="preserve">avorite’’ </w:t>
-      </w:r>
-      <w:r>
-        <w:t>dans la page d’une émission cliqué dans le but d</w:t>
-      </w:r>
-      <w:r>
-        <w:t>’ajouter une émission dans ma liste des favoris</w:t>
-      </w:r>
-    </w:p>
-    <w:p/>
-    <w:p>
-      <w:r>
-        <w:t>-</w:t>
-      </w:r>
-      <w:r>
-        <w:t>En tant qu’utilisateur je veux avoir accès à un</w:t>
-      </w:r>
-      <w:r>
-        <w:t xml:space="preserve"> bouton qui ouvre une liste déroulante </w:t>
-      </w:r>
-      <w:r>
-        <w:t>affichant les diff</w:t>
-      </w:r>
-      <w:r>
-        <w:t xml:space="preserve">érentes saisons </w:t>
-      </w:r>
-      <w:r>
-        <w:t xml:space="preserve">dans la page d’une émission cliqué dans le but </w:t>
-      </w:r>
-      <w:r>
-        <w:t xml:space="preserve">de choisir la saison </w:t>
-      </w:r>
-      <w:r>
-        <w:t>que je veux regarder</w:t>
-      </w:r>
-    </w:p>
-    <w:p/>
-    <w:p>
-      <w:r>
-        <w:t>-</w:t>
-      </w:r>
-      <w:r>
-        <w:t xml:space="preserve">En tant qu’utilisateur je veux </w:t>
-      </w:r>
-      <w:r>
-        <w:t xml:space="preserve">pouvoir cliquer sur les </w:t>
-      </w:r>
-      <w:r>
-        <w:t>épisodes</w:t>
-      </w:r>
-      <w:r>
-        <w:t xml:space="preserve"> </w:t>
-      </w:r>
-      <w:r>
-        <w:t xml:space="preserve">affichés en dessous de la liste déroulante des saisons </w:t>
-      </w:r>
-      <w:r>
-        <w:t>dans la page d’une émission cliqué dans le but de choisir l</w:t>
-      </w:r>
-      <w:r>
-        <w:t>’épisode</w:t>
-      </w:r>
-      <w:r>
-        <w:t xml:space="preserve"> que je veux regarder</w:t>
-      </w:r>
-    </w:p>
-    <w:p/>
-    <w:p>
-      <w:r>
-        <w:t>-En tant qu’utilisateur je veux avoir accès à un bouton ‘’retour’’ dans la page d’un é</w:t>
-      </w:r>
-      <w:r>
-        <w:t>pisode</w:t>
-      </w:r>
-      <w:r>
-        <w:t xml:space="preserve"> cliqué dans le but de retourner à la page </w:t>
-      </w:r>
-      <w:r>
-        <w:t>de l’émission</w:t>
-      </w:r>
-    </w:p>
-    <w:p/>
-    <w:p>
-      <w:r>
-        <w:t>-En tant qu’utilisateur je veux avoir accès à un bouton ‘’</w:t>
-      </w:r>
-      <w:proofErr w:type="spellStart"/>
-      <w:r>
-        <w:t>Comments</w:t>
-      </w:r>
-      <w:proofErr w:type="spellEnd"/>
-      <w:r>
-        <w:t xml:space="preserve">’’dans la page d’un épisode cliqué dans le but </w:t>
-      </w:r>
-      <w:r>
-        <w:t>de voir les commentaires d’autres utilisateurs sur l’épisode</w:t>
-      </w:r>
-    </w:p>
-    <w:p/>
-    <w:p>
-      <w:r>
-        <w:t>-En tant qu’utilisateur je veux pouvoir cliquer sur le</w:t>
-      </w:r>
-      <w:r>
-        <w:t xml:space="preserve"> prochain</w:t>
-      </w:r>
-      <w:r>
-        <w:t xml:space="preserve"> épisode</w:t>
-      </w:r>
-      <w:r>
-        <w:t xml:space="preserve"> </w:t>
-      </w:r>
-      <w:r>
-        <w:t xml:space="preserve">dans la page d’un épisode cliqué </w:t>
-      </w:r>
-      <w:r>
-        <w:t>dans le but</w:t>
-      </w:r>
-      <w:r>
-        <w:t xml:space="preserve"> de passer au prochain épisode rapidement</w:t>
-      </w:r>
-    </w:p>
-    <w:p/>
-    <w:p>
-      <w:r>
-        <w:t>-En tant qu’utilisateur je veux</w:t>
-      </w:r>
-      <w:r>
-        <w:t xml:space="preserve"> avoir </w:t>
-      </w:r>
-      <w:r>
-        <w:t>accès</w:t>
-      </w:r>
-      <w:r>
-        <w:t xml:space="preserve"> </w:t>
-      </w:r>
-      <w:r>
-        <w:t>à</w:t>
-      </w:r>
-      <w:r>
-        <w:t xml:space="preserve"> un bouton de </w:t>
-      </w:r>
-      <w:r>
-        <w:t xml:space="preserve">type </w:t>
-      </w:r>
-      <w:r>
-        <w:t xml:space="preserve">‘’Change </w:t>
-      </w:r>
-      <w:proofErr w:type="gramStart"/>
-      <w:r>
-        <w:t>Email’</w:t>
-      </w:r>
-      <w:proofErr w:type="gramEnd"/>
-      <w:r>
-        <w:t xml:space="preserve">’ dans la page </w:t>
-      </w:r>
-      <w:r>
-        <w:t>de mon compte</w:t>
-      </w:r>
-      <w:r>
-        <w:t xml:space="preserve"> dans le but de changer mon adresse courriel</w:t>
-      </w:r>
-    </w:p>
-    <w:p/>
-    <w:p>
-      <w:r>
-        <w:t xml:space="preserve">-En tant qu’utilisateur je veux avoir accès </w:t>
-      </w:r>
-      <w:r>
-        <w:t>à</w:t>
-      </w:r>
-      <w:r>
-        <w:t xml:space="preserve"> un bouton de type ‘’Change </w:t>
-      </w:r>
-      <w:proofErr w:type="spellStart"/>
-      <w:r>
-        <w:t>Password</w:t>
-      </w:r>
-      <w:proofErr w:type="spellEnd"/>
-      <w:r>
-        <w:t>’’</w:t>
-      </w:r>
-      <w:r>
-        <w:t xml:space="preserve"> </w:t>
-      </w:r>
-      <w:r>
-        <w:t xml:space="preserve">dans la page de mon compte </w:t>
-      </w:r>
-      <w:r>
-        <w:t xml:space="preserve">dans le but de changer mon </w:t>
-      </w:r>
-      <w:r>
-        <w:t>mot de passe</w:t>
-      </w:r>
-    </w:p>
-    <w:p/>
-    <w:p>
-      <w:r>
-        <w:t>-En tant qu’utilisateur je veux avoir accès à un bouton de type ‘’Ch</w:t>
-      </w:r>
-      <w:r>
-        <w:t xml:space="preserve">ange </w:t>
-      </w:r>
-      <w:proofErr w:type="spellStart"/>
-      <w:r>
-        <w:t>Language</w:t>
-      </w:r>
-      <w:proofErr w:type="spellEnd"/>
-      <w:r>
-        <w:t xml:space="preserve">’’ </w:t>
-      </w:r>
-      <w:r>
-        <w:t xml:space="preserve">dans la page de mon compte </w:t>
-      </w:r>
-      <w:r>
-        <w:t>dans le but de changer</w:t>
-      </w:r>
-      <w:r>
-        <w:t xml:space="preserve"> la langue d’affichage de l’application</w:t>
-      </w:r>
-    </w:p>
-    <w:p/>
-    <w:p>
-      <w:r>
-        <w:t>-En tant qu’utilisateur je veux avoir accès à un bouton de type ‘’</w:t>
-      </w:r>
-      <w:r>
-        <w:t>Log Out</w:t>
-      </w:r>
-      <w:r>
-        <w:t xml:space="preserve">’’ dans la page de mon compte dans le but de </w:t>
-      </w:r>
-      <w:r>
-        <w:t>me déconnecter de mon compte</w:t>
+        <w:t>-En tant qu’utilisateur je veux avoir accès à un bouton de type ‘’Log Out’’ dans la page de mon compte dans le but de me déconnecter de mon compte</w:t>
       </w:r>
     </w:p>
     <w:p>
@@ -2194,13 +2135,7 @@
     <w:p/>
     <w:p/>
     <w:p/>
-    <w:p>
-      <w:pPr>
-        <w:rPr>
-          <w:lang w:val="en-US"/>
-        </w:rPr>
-      </w:pPr>
-    </w:p>
+    <w:p/>
     <w:p/>
     <w:p/>
     <w:p/>
@@ -2250,7 +2185,7 @@
               </wp:anchor>
             </w:drawing>
           </mc:Choice>
-          <mc:Fallback xmlns:a="http://schemas.openxmlformats.org/drawingml/2006/main" xmlns:pic="http://schemas.openxmlformats.org/drawingml/2006/picture" xmlns:a14="http://schemas.microsoft.com/office/drawing/2010/main" xmlns:arto="http://schemas.microsoft.com/office/word/2006/arto">
+          <mc:Fallback xmlns:arto="http://schemas.microsoft.com/office/word/2006/arto" xmlns:a14="http://schemas.microsoft.com/office/drawing/2010/main" xmlns:pic="http://schemas.openxmlformats.org/drawingml/2006/picture" xmlns:a="http://schemas.openxmlformats.org/drawingml/2006/main">
             <w:pict>
               <v:shapetype id="_x0000_t75" coordsize="21600,21600" filled="f" stroked="f" o:spt="75" o:preferrelative="t" path="m@4@5l@4@11@9@11@9@5xe" w14:anchorId="7188E643">
                 <v:stroke joinstyle="miter"/>
@@ -2314,7 +2249,7 @@
               </wp:anchor>
             </w:drawing>
           </mc:Choice>
-          <mc:Fallback xmlns:a="http://schemas.openxmlformats.org/drawingml/2006/main" xmlns:pic="http://schemas.openxmlformats.org/drawingml/2006/picture" xmlns:a14="http://schemas.microsoft.com/office/drawing/2010/main" xmlns:arto="http://schemas.microsoft.com/office/word/2006/arto">
+          <mc:Fallback xmlns:arto="http://schemas.microsoft.com/office/word/2006/arto" xmlns:a14="http://schemas.microsoft.com/office/drawing/2010/main" xmlns:pic="http://schemas.openxmlformats.org/drawingml/2006/picture" xmlns:a="http://schemas.openxmlformats.org/drawingml/2006/main">
             <w:pict>
               <v:shape id="Ink 12" style="position:absolute;margin-left:-26.05pt;margin-top:135pt;width:77.55pt;height:66.95pt;z-index:251667456;visibility:visible;mso-wrap-style:square;mso-wrap-distance-left:9pt;mso-wrap-distance-top:0;mso-wrap-distance-right:9pt;mso-wrap-distance-bottom:0;mso-position-horizontal:absolute;mso-position-horizontal-relative:text;mso-position-vertical:absolute;mso-position-vertical-relative:text" o:spid="_x0000_s1026" type="#_x0000_t75" o:gfxdata="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" w14:anchorId="2F954365">
                 <v:imagedata o:title="" r:id="rId23"/>
@@ -2359,7 +2294,7 @@
               </wp:anchor>
             </w:drawing>
           </mc:Choice>
-          <mc:Fallback xmlns:a="http://schemas.openxmlformats.org/drawingml/2006/main" xmlns:pic="http://schemas.openxmlformats.org/drawingml/2006/picture" xmlns:a14="http://schemas.microsoft.com/office/drawing/2010/main" xmlns:arto="http://schemas.microsoft.com/office/word/2006/arto">
+          <mc:Fallback xmlns:arto="http://schemas.microsoft.com/office/word/2006/arto" xmlns:a14="http://schemas.microsoft.com/office/drawing/2010/main" xmlns:pic="http://schemas.openxmlformats.org/drawingml/2006/picture" xmlns:a="http://schemas.openxmlformats.org/drawingml/2006/main">
             <w:pict>
               <v:shape id="Ink 6" style="position:absolute;margin-left:233.7pt;margin-top:143.3pt;width:2.9pt;height:2.9pt;z-index:251661312;visibility:visible;mso-wrap-style:square;mso-wrap-distance-left:9pt;mso-wrap-distance-top:0;mso-wrap-distance-right:9pt;mso-wrap-distance-bottom:0;mso-position-horizontal:absolute;mso-position-horizontal-relative:text;mso-position-vertical:absolute;mso-position-vertical-relative:text" o:spid="_x0000_s1026" type="#_x0000_t75" o:gfxdata="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" w14:anchorId="555E6A73">
                 <v:imagedata o:title="" r:id="rId21"/>
@@ -2404,7 +2339,7 @@
               </wp:anchor>
             </w:drawing>
           </mc:Choice>
-          <mc:Fallback xmlns:a="http://schemas.openxmlformats.org/drawingml/2006/main" xmlns:pic="http://schemas.openxmlformats.org/drawingml/2006/picture" xmlns:a14="http://schemas.microsoft.com/office/drawing/2010/main" xmlns:arto="http://schemas.microsoft.com/office/word/2006/arto">
+          <mc:Fallback xmlns:arto="http://schemas.microsoft.com/office/word/2006/arto" xmlns:a14="http://schemas.microsoft.com/office/drawing/2010/main" xmlns:pic="http://schemas.openxmlformats.org/drawingml/2006/picture" xmlns:a="http://schemas.openxmlformats.org/drawingml/2006/main">
             <w:pict>
               <v:shape id="Ink 5" style="position:absolute;margin-left:231.85pt;margin-top:224.1pt;width:2.9pt;height:2.9pt;z-index:251660288;visibility:visible;mso-wrap-style:square;mso-wrap-distance-left:9pt;mso-wrap-distance-top:0;mso-wrap-distance-right:9pt;mso-wrap-distance-bottom:0;mso-position-horizontal:absolute;mso-position-horizontal-relative:text;mso-position-vertical:absolute;mso-position-vertical-relative:text" o:spid="_x0000_s1026" type="#_x0000_t75" o:gfxdata="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" w14:anchorId="7E2D07A0">
                 <v:imagedata o:title="" r:id="rId21"/>
@@ -2449,7 +2384,7 @@
               </wp:anchor>
             </w:drawing>
           </mc:Choice>
-          <mc:Fallback xmlns:a="http://schemas.openxmlformats.org/drawingml/2006/main" xmlns:pic="http://schemas.openxmlformats.org/drawingml/2006/picture" xmlns:a14="http://schemas.microsoft.com/office/drawing/2010/main" xmlns:arto="http://schemas.microsoft.com/office/word/2006/arto">
+          <mc:Fallback xmlns:arto="http://schemas.microsoft.com/office/word/2006/arto" xmlns:a14="http://schemas.microsoft.com/office/drawing/2010/main" xmlns:pic="http://schemas.openxmlformats.org/drawingml/2006/picture" xmlns:a="http://schemas.openxmlformats.org/drawingml/2006/main">
             <w:pict>
               <v:shape id="Ink 4" style="position:absolute;margin-left:190.25pt;margin-top:222.2pt;width:2.9pt;height:2.9pt;z-index:251659264;visibility:visible;mso-wrap-style:square;mso-wrap-distance-left:9pt;mso-wrap-distance-top:0;mso-wrap-distance-right:9pt;mso-wrap-distance-bottom:0;mso-position-horizontal:absolute;mso-position-horizontal-relative:text;mso-position-vertical:absolute;mso-position-vertical-relative:text" o:spid="_x0000_s1026" type="#_x0000_t75" o:gfxdata="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" w14:anchorId="3A099FB6">
                 <v:imagedata o:title="" r:id="rId21"/>
@@ -2523,7 +2458,6 @@
           <w:docPartUnique/>
         </w:docPartObj>
       </w:sdtPr>
-      <w:sdtEndPr/>
       <w:sdtContent>
         <w:r>
           <w:tab/>
@@ -3578,6 +3512,8 @@
   <w:style w:type="table" w:default="1" w:styleId="TableNormal">
     <w:name w:val="Normal Table"/>
     <w:uiPriority w:val="99"/>
+    <w:semiHidden/>
+    <w:unhideWhenUsed/>
     <w:tblPr>
       <w:tblInd w:w="0" w:type="dxa"/>
       <w:tblCellMar>

</xml_diff>